<commit_message>
Added formal state space model
</commit_message>
<xml_diff>
--- a/year3/COS3751/ASS1/ASS1.docx
+++ b/year3/COS3751/ASS1/ASS1.docx
@@ -127,7 +127,19 @@
         <w:rPr>
           <w:rFonts w:ascii="Consolas" w:hAnsi="Consolas"/>
         </w:rPr>
-        <w:t>A multi-agent environment is one where two or more agents are present, percieving and performing actions in the environment.</w:t>
+        <w:t xml:space="preserve">A multi-agent environment is one where two or more agents are present, </w:t>
+      </w:r>
+      <w:r>
+        <w:rPr>
+          <w:rFonts w:ascii="Consolas" w:hAnsi="Consolas"/>
+        </w:rPr>
+        <w:t>perceiving</w:t>
+      </w:r>
+      <w:r>
+        <w:rPr>
+          <w:rFonts w:ascii="Consolas" w:hAnsi="Consolas"/>
+        </w:rPr>
+        <w:t xml:space="preserve"> and performing actions in the environment.</w:t>
       </w:r>
       <w:r>
         <w:rPr>
@@ -157,7 +169,31 @@
         <w:rPr>
           <w:rFonts w:ascii="Consolas" w:hAnsi="Consolas"/>
         </w:rPr>
-        <w:t>An exmple of this would be playing a socer match</w:t>
+        <w:t>An ex</w:t>
+      </w:r>
+      <w:r>
+        <w:rPr>
+          <w:rFonts w:ascii="Consolas" w:hAnsi="Consolas"/>
+        </w:rPr>
+        <w:t>a</w:t>
+      </w:r>
+      <w:r>
+        <w:rPr>
+          <w:rFonts w:ascii="Consolas" w:hAnsi="Consolas"/>
+        </w:rPr>
+        <w:t>mple of this would be playing a soc</w:t>
+      </w:r>
+      <w:r>
+        <w:rPr>
+          <w:rFonts w:ascii="Consolas" w:hAnsi="Consolas"/>
+        </w:rPr>
+        <w:t>c</w:t>
+      </w:r>
+      <w:r>
+        <w:rPr>
+          <w:rFonts w:ascii="Consolas" w:hAnsi="Consolas"/>
+        </w:rPr>
+        <w:t>er match</w:t>
       </w:r>
     </w:p>
     <w:p>
@@ -392,7 +428,19 @@
         <w:rPr>
           <w:rFonts w:ascii="Consolas" w:hAnsi="Consolas"/>
         </w:rPr>
-        <w:t>There is no need to kep track of the k</w:t>
+        <w:t>There is no need to ke</w:t>
+      </w:r>
+      <w:r>
+        <w:rPr>
+          <w:rFonts w:ascii="Consolas" w:hAnsi="Consolas"/>
+        </w:rPr>
+        <w:t>e</w:t>
+      </w:r>
+      <w:r>
+        <w:rPr>
+          <w:rFonts w:ascii="Consolas" w:hAnsi="Consolas"/>
+        </w:rPr>
+        <w:t>p track of the k</w:t>
       </w:r>
       <w:r>
         <w:rPr>
@@ -564,13 +612,7 @@
         <w:rPr>
           <w:rFonts w:ascii="Consolas" w:hAnsi="Consolas"/>
         </w:rPr>
-        <w:t>2</w:t>
-      </w:r>
-      <w:r>
-        <w:rPr>
-          <w:rFonts w:ascii="Consolas" w:hAnsi="Consolas"/>
-        </w:rPr>
-        <w:t>.1.</w:t>
+        <w:t>2.1.</w:t>
       </w:r>
     </w:p>
     <w:p>
@@ -658,7 +700,23 @@
                 <w:sz w:val="18"/>
                 <w:szCs w:val="18"/>
               </w:rPr>
-              <w:t>initial statethat the agent starts in</w:t>
+              <w:t>initial state</w:t>
+            </w:r>
+            <w:r>
+              <w:rPr>
+                <w:rFonts w:ascii="Consolas" w:hAnsi="Consolas"/>
+                <w:sz w:val="18"/>
+                <w:szCs w:val="18"/>
+              </w:rPr>
+              <w:t xml:space="preserve"> </w:t>
+            </w:r>
+            <w:r>
+              <w:rPr>
+                <w:rFonts w:ascii="Consolas" w:hAnsi="Consolas"/>
+                <w:sz w:val="18"/>
+                <w:szCs w:val="18"/>
+              </w:rPr>
+              <w:t>that the agent starts in</w:t>
             </w:r>
           </w:p>
         </w:tc>
@@ -708,7 +766,39 @@
                 <w:sz w:val="18"/>
                 <w:szCs w:val="18"/>
               </w:rPr>
-              <w:t>A description of the possibleactionsavailable to the agent.</w:t>
+              <w:t>A description of the possible</w:t>
+            </w:r>
+            <w:r>
+              <w:rPr>
+                <w:rFonts w:ascii="Consolas" w:hAnsi="Consolas"/>
+                <w:sz w:val="18"/>
+                <w:szCs w:val="18"/>
+              </w:rPr>
+              <w:t xml:space="preserve"> </w:t>
+            </w:r>
+            <w:r>
+              <w:rPr>
+                <w:rFonts w:ascii="Consolas" w:hAnsi="Consolas"/>
+                <w:sz w:val="18"/>
+                <w:szCs w:val="18"/>
+              </w:rPr>
+              <w:t>actions</w:t>
+            </w:r>
+            <w:r>
+              <w:rPr>
+                <w:rFonts w:ascii="Consolas" w:hAnsi="Consolas"/>
+                <w:sz w:val="18"/>
+                <w:szCs w:val="18"/>
+              </w:rPr>
+              <w:t xml:space="preserve"> </w:t>
+            </w:r>
+            <w:r>
+              <w:rPr>
+                <w:rFonts w:ascii="Consolas" w:hAnsi="Consolas"/>
+                <w:sz w:val="18"/>
+                <w:szCs w:val="18"/>
+              </w:rPr>
+              <w:t>available to the agent.</w:t>
             </w:r>
           </w:p>
         </w:tc>
@@ -758,15 +848,7 @@
                 <w:sz w:val="18"/>
                 <w:szCs w:val="18"/>
               </w:rPr>
-              <w:t>This is specified by</w:t>
-            </w:r>
-            <w:r>
-              <w:rPr>
-                <w:rFonts w:ascii="Consolas" w:hAnsi="Consolas"/>
-                <w:sz w:val="18"/>
-                <w:szCs w:val="18"/>
-              </w:rPr>
-              <w:t xml:space="preserve"> a function  </w:t>
+              <w:t xml:space="preserve">This is specified by a function  </w:t>
             </w:r>
             <m:oMath>
               <m:r>
@@ -839,23 +921,7 @@
                 <w:sz w:val="18"/>
                 <w:szCs w:val="18"/>
               </w:rPr>
-              <w:t>any stat</w:t>
-            </w:r>
-            <w:r>
-              <w:rPr>
-                <w:rFonts w:ascii="Consolas" w:hAnsi="Consolas"/>
-                <w:sz w:val="18"/>
-                <w:szCs w:val="18"/>
-              </w:rPr>
-              <w:t xml:space="preserve">e </w:t>
-            </w:r>
-            <w:r>
-              <w:rPr>
-                <w:rFonts w:ascii="Consolas" w:hAnsi="Consolas"/>
-                <w:sz w:val="18"/>
-                <w:szCs w:val="18"/>
-              </w:rPr>
-              <w:t>reachable from a given state by a single action</w:t>
+              <w:t>any state reachable from a given state by a single action</w:t>
             </w:r>
             <w:r>
               <w:rPr>
@@ -1023,53 +1089,41 @@
           <w:rFonts w:ascii="Consolas" w:hAnsi="Consolas"/>
         </w:rPr>
       </w:pPr>
-    </w:p>
-    <w:p>
-      <w:pPr>
-        <w:spacing w:after="0"/>
-        <w:rPr>
-          <w:rFonts w:ascii="Consolas" w:hAnsi="Consolas"/>
-        </w:rPr>
-      </w:pPr>
-      <w:r>
-        <w:rPr>
-          <w:rFonts w:ascii="Consolas" w:hAnsi="Consolas"/>
-        </w:rPr>
-        <w:t>2</w:t>
-      </w:r>
-      <w:r>
-        <w:rPr>
-          <w:rFonts w:ascii="Consolas" w:hAnsi="Consolas"/>
-        </w:rPr>
-        <w:t>.2.</w:t>
-      </w:r>
-    </w:p>
-    <w:p>
-      <w:pPr>
-        <w:spacing w:after="0"/>
-        <w:rPr>
-          <w:rFonts w:ascii="Consolas" w:hAnsi="Consolas"/>
-        </w:rPr>
-      </w:pPr>
-    </w:p>
-    <w:p>
-      <w:pPr>
-        <w:spacing w:after="0"/>
-        <w:rPr>
-          <w:rFonts w:ascii="Consolas" w:hAnsi="Consolas"/>
-        </w:rPr>
-      </w:pPr>
-      <w:r>
-        <w:rPr>
-          <w:rFonts w:ascii="Consolas" w:hAnsi="Consolas"/>
-        </w:rPr>
-        <w:t>2</w:t>
-      </w:r>
-      <w:r>
-        <w:rPr>
-          <w:rFonts w:ascii="Consolas" w:hAnsi="Consolas"/>
-        </w:rPr>
-        <w:t>.3.</w:t>
+      <w:r>
+        <w:rPr>
+          <w:rFonts w:ascii="Consolas" w:hAnsi="Consolas"/>
+        </w:rPr>
+        <w:t>2.2.</w:t>
+      </w:r>
+    </w:p>
+    <w:p>
+      <w:pPr>
+        <w:spacing w:after="0"/>
+        <w:rPr>
+          <w:rFonts w:ascii="Consolas" w:hAnsi="Consolas"/>
+        </w:rPr>
+      </w:pPr>
+    </w:p>
+    <w:p>
+      <w:pPr>
+        <w:spacing w:after="0"/>
+        <w:rPr>
+          <w:rFonts w:ascii="Consolas" w:hAnsi="Consolas"/>
+        </w:rPr>
+      </w:pPr>
+    </w:p>
+    <w:p>
+      <w:pPr>
+        <w:spacing w:after="0"/>
+        <w:rPr>
+          <w:rFonts w:ascii="Consolas" w:hAnsi="Consolas"/>
+        </w:rPr>
+      </w:pPr>
+      <w:r>
+        <w:rPr>
+          <w:rFonts w:ascii="Consolas" w:hAnsi="Consolas"/>
+        </w:rPr>
+        <w:t>2.3.</w:t>
       </w:r>
     </w:p>
     <w:p>
@@ -1095,7 +1149,19 @@
         <w:rPr>
           <w:rFonts w:ascii="Consolas" w:hAnsi="Consolas"/>
         </w:rPr>
-        <w:t xml:space="preserve">search, a graph can be diveded into three parts: nodes explored, nodes to be explored next and the remaining unexplored nodes. </w:t>
+        <w:t>search, a graph can be div</w:t>
+      </w:r>
+      <w:r>
+        <w:rPr>
+          <w:rFonts w:ascii="Consolas" w:hAnsi="Consolas"/>
+        </w:rPr>
+        <w:t>i</w:t>
+      </w:r>
+      <w:r>
+        <w:rPr>
+          <w:rFonts w:ascii="Consolas" w:hAnsi="Consolas"/>
+        </w:rPr>
+        <w:t xml:space="preserve">ded into three parts: nodes explored, nodes to be explored next and the remaining unexplored nodes. </w:t>
       </w:r>
       <w:r>
         <w:rPr>
@@ -1145,6 +1211,471 @@
           <w:rFonts w:ascii="Consolas" w:hAnsi="Consolas"/>
         </w:rPr>
       </w:pPr>
+    </w:p>
+    <w:p>
+      <w:pPr>
+        <w:spacing w:after="0"/>
+        <w:rPr>
+          <w:rFonts w:ascii="Consolas" w:hAnsi="Consolas"/>
+          <w:b/>
+          <w:bCs/>
+        </w:rPr>
+      </w:pPr>
+      <w:r>
+        <w:rPr>
+          <w:rFonts w:ascii="Consolas" w:hAnsi="Consolas"/>
+          <w:b/>
+          <w:bCs/>
+        </w:rPr>
+        <w:t>Priority Queue</w:t>
+      </w:r>
+    </w:p>
+    <w:p>
+      <w:pPr>
+        <w:spacing w:after="0"/>
+        <w:rPr>
+          <w:rFonts w:ascii="Consolas" w:hAnsi="Consolas"/>
+        </w:rPr>
+      </w:pPr>
+      <w:r>
+        <w:rPr>
+          <w:rFonts w:ascii="Consolas" w:hAnsi="Consolas"/>
+        </w:rPr>
+        <w:t>This type of queue is used in a best-first search.</w:t>
+      </w:r>
+      <w:r>
+        <w:rPr>
+          <w:rFonts w:ascii="Consolas" w:hAnsi="Consolas"/>
+        </w:rPr>
+        <w:t xml:space="preserve"> A best-first search </w:t>
+      </w:r>
+      <w:r>
+        <w:rPr>
+          <w:rFonts w:ascii="Consolas" w:hAnsi="Consolas"/>
+        </w:rPr>
+        <w:t xml:space="preserve">is a graph traversal algorithm that </w:t>
+      </w:r>
+      <w:r>
+        <w:rPr>
+          <w:rFonts w:ascii="Consolas" w:hAnsi="Consolas"/>
+        </w:rPr>
+        <w:t>uses and evaluation function to decide which adjacent node is most promising and then explore.</w:t>
+      </w:r>
+    </w:p>
+    <w:p>
+      <w:pPr>
+        <w:spacing w:after="0"/>
+        <w:rPr>
+          <w:rFonts w:ascii="Consolas" w:hAnsi="Consolas"/>
+        </w:rPr>
+      </w:pPr>
+    </w:p>
+    <w:p>
+      <w:pPr>
+        <w:spacing w:after="0"/>
+        <w:rPr>
+          <w:rFonts w:ascii="Consolas" w:hAnsi="Consolas"/>
+        </w:rPr>
+      </w:pPr>
+      <w:r>
+        <w:rPr>
+          <w:rFonts w:ascii="Consolas" w:hAnsi="Consolas"/>
+        </w:rPr>
+        <w:t>In this type of search a priority queue is used to store the cost of nodes</w:t>
+      </w:r>
+      <w:r>
+        <w:rPr>
+          <w:rFonts w:ascii="Consolas" w:hAnsi="Consolas"/>
+        </w:rPr>
+        <w:t xml:space="preserve">, with the nodes of the highest priority stored at the front of the queue. </w:t>
+      </w:r>
+      <w:r>
+        <w:rPr>
+          <w:rFonts w:ascii="Consolas" w:hAnsi="Consolas"/>
+        </w:rPr>
+        <w:t xml:space="preserve"> </w:t>
+      </w:r>
+    </w:p>
+    <w:p>
+      <w:pPr>
+        <w:spacing w:after="0"/>
+        <w:rPr>
+          <w:rFonts w:ascii="Consolas" w:hAnsi="Consolas"/>
+        </w:rPr>
+      </w:pPr>
+    </w:p>
+    <w:p>
+      <w:pPr>
+        <w:spacing w:after="0"/>
+        <w:rPr>
+          <w:rFonts w:ascii="Consolas" w:hAnsi="Consolas"/>
+          <w:b/>
+          <w:bCs/>
+        </w:rPr>
+      </w:pPr>
+      <w:r>
+        <w:rPr>
+          <w:rFonts w:ascii="Consolas" w:hAnsi="Consolas"/>
+          <w:b/>
+          <w:bCs/>
+        </w:rPr>
+        <w:t>FIFO</w:t>
+      </w:r>
+      <w:r>
+        <w:rPr>
+          <w:rFonts w:ascii="Consolas" w:hAnsi="Consolas"/>
+          <w:b/>
+          <w:bCs/>
+        </w:rPr>
+        <w:t xml:space="preserve"> (First-in-first-out)</w:t>
+      </w:r>
+      <w:r>
+        <w:rPr>
+          <w:rFonts w:ascii="Consolas" w:hAnsi="Consolas"/>
+          <w:b/>
+          <w:bCs/>
+        </w:rPr>
+        <w:t xml:space="preserve"> queue</w:t>
+      </w:r>
+    </w:p>
+    <w:p>
+      <w:pPr>
+        <w:spacing w:after="0"/>
+        <w:rPr>
+          <w:rFonts w:ascii="Consolas" w:hAnsi="Consolas"/>
+        </w:rPr>
+      </w:pPr>
+      <w:r>
+        <w:rPr>
+          <w:rFonts w:ascii="Consolas" w:hAnsi="Consolas"/>
+        </w:rPr>
+        <w:t>This type of queue is used in a breadth-first search.</w:t>
+      </w:r>
+      <w:r>
+        <w:rPr>
+          <w:rFonts w:ascii="Consolas" w:hAnsi="Consolas"/>
+        </w:rPr>
+        <w:t xml:space="preserve"> </w:t>
+      </w:r>
+      <w:bookmarkStart w:id="1" w:name="_Hlk71664825"/>
+      <w:r>
+        <w:rPr>
+          <w:rFonts w:ascii="Consolas" w:hAnsi="Consolas"/>
+        </w:rPr>
+        <w:t>A breadth-first search is a graph traversal algorithm that traverses a graph in a breadth</w:t>
+      </w:r>
+      <w:r>
+        <w:rPr>
+          <w:rFonts w:ascii="Consolas" w:hAnsi="Consolas"/>
+        </w:rPr>
+        <w:t>-</w:t>
+      </w:r>
+      <w:r>
+        <w:rPr>
+          <w:rFonts w:ascii="Consolas" w:hAnsi="Consolas"/>
+        </w:rPr>
+        <w:t xml:space="preserve">ward </w:t>
+      </w:r>
+      <w:r>
+        <w:rPr>
+          <w:rFonts w:ascii="Consolas" w:hAnsi="Consolas"/>
+        </w:rPr>
+        <w:t xml:space="preserve">(or wide) </w:t>
+      </w:r>
+      <w:r>
+        <w:rPr>
+          <w:rFonts w:ascii="Consolas" w:hAnsi="Consolas"/>
+        </w:rPr>
+        <w:t>motion</w:t>
+      </w:r>
+      <w:r>
+        <w:rPr>
+          <w:rFonts w:ascii="Consolas" w:hAnsi="Consolas"/>
+        </w:rPr>
+        <w:t>: it explores the closest vertices first and moves outwards away from the source</w:t>
+      </w:r>
+      <w:r>
+        <w:rPr>
+          <w:rFonts w:ascii="Consolas" w:hAnsi="Consolas"/>
+        </w:rPr>
+        <w:t>.</w:t>
+      </w:r>
+    </w:p>
+    <w:p>
+      <w:pPr>
+        <w:spacing w:after="0"/>
+        <w:rPr>
+          <w:rFonts w:ascii="Consolas" w:hAnsi="Consolas"/>
+        </w:rPr>
+      </w:pPr>
+    </w:p>
+    <w:p>
+      <w:pPr>
+        <w:spacing w:after="0"/>
+        <w:rPr>
+          <w:rFonts w:ascii="Consolas" w:hAnsi="Consolas"/>
+        </w:rPr>
+      </w:pPr>
+      <w:r>
+        <w:rPr>
+          <w:rFonts w:ascii="Consolas" w:hAnsi="Consolas"/>
+        </w:rPr>
+        <w:t xml:space="preserve">In this type of search, </w:t>
+      </w:r>
+      <w:bookmarkEnd w:id="1"/>
+      <w:r>
+        <w:rPr>
+          <w:rFonts w:ascii="Consolas" w:hAnsi="Consolas"/>
+        </w:rPr>
+        <w:t xml:space="preserve">it is important to store which vertices have been visited and in what order. To facilitate this process, a FIFO queue is used </w:t>
+      </w:r>
+      <w:r>
+        <w:rPr>
+          <w:rFonts w:ascii="Consolas" w:hAnsi="Consolas"/>
+        </w:rPr>
+        <w:t>to insert the nodes that have been visited</w:t>
+      </w:r>
+      <w:r>
+        <w:rPr>
+          <w:rFonts w:ascii="Consolas" w:hAnsi="Consolas"/>
+        </w:rPr>
+        <w:t xml:space="preserve"> </w:t>
+      </w:r>
+      <w:r>
+        <w:rPr>
+          <w:rFonts w:ascii="Consolas" w:hAnsi="Consolas"/>
+        </w:rPr>
+        <w:t>first</w:t>
+      </w:r>
+      <w:r>
+        <w:rPr>
+          <w:rFonts w:ascii="Consolas" w:hAnsi="Consolas"/>
+        </w:rPr>
+        <w:t xml:space="preserve"> and returns the oldest element, based on the order it was inserted.</w:t>
+      </w:r>
+    </w:p>
+    <w:p>
+      <w:pPr>
+        <w:spacing w:after="0"/>
+        <w:rPr>
+          <w:rFonts w:ascii="Consolas" w:hAnsi="Consolas"/>
+        </w:rPr>
+      </w:pPr>
+    </w:p>
+    <w:p>
+      <w:pPr>
+        <w:spacing w:after="0"/>
+        <w:rPr>
+          <w:rFonts w:ascii="Consolas" w:hAnsi="Consolas"/>
+        </w:rPr>
+      </w:pPr>
+    </w:p>
+    <w:p>
+      <w:pPr>
+        <w:spacing w:after="0"/>
+        <w:rPr>
+          <w:rFonts w:ascii="Consolas" w:hAnsi="Consolas"/>
+          <w:b/>
+          <w:bCs/>
+        </w:rPr>
+      </w:pPr>
+      <w:r>
+        <w:rPr>
+          <w:rFonts w:ascii="Consolas" w:hAnsi="Consolas"/>
+          <w:b/>
+          <w:bCs/>
+        </w:rPr>
+        <w:lastRenderedPageBreak/>
+        <w:t xml:space="preserve">LIFO </w:t>
+      </w:r>
+      <w:r>
+        <w:rPr>
+          <w:rFonts w:ascii="Consolas" w:hAnsi="Consolas"/>
+          <w:b/>
+          <w:bCs/>
+        </w:rPr>
+        <w:t>(Last</w:t>
+      </w:r>
+      <w:r>
+        <w:rPr>
+          <w:rFonts w:ascii="Consolas" w:hAnsi="Consolas"/>
+          <w:b/>
+          <w:bCs/>
+        </w:rPr>
+        <w:t>-</w:t>
+      </w:r>
+      <w:r>
+        <w:rPr>
+          <w:rFonts w:ascii="Consolas" w:hAnsi="Consolas"/>
+          <w:b/>
+          <w:bCs/>
+        </w:rPr>
+        <w:t xml:space="preserve">in-first-out) </w:t>
+      </w:r>
+      <w:r>
+        <w:rPr>
+          <w:rFonts w:ascii="Consolas" w:hAnsi="Consolas"/>
+          <w:b/>
+          <w:bCs/>
+        </w:rPr>
+        <w:t>queue</w:t>
+      </w:r>
+      <w:r>
+        <w:rPr>
+          <w:rFonts w:ascii="Consolas" w:hAnsi="Consolas"/>
+          <w:b/>
+          <w:bCs/>
+        </w:rPr>
+        <w:t>/stack</w:t>
+      </w:r>
+    </w:p>
+    <w:p>
+      <w:pPr>
+        <w:spacing w:after="0"/>
+        <w:rPr>
+          <w:rFonts w:ascii="Consolas" w:hAnsi="Consolas"/>
+        </w:rPr>
+      </w:pPr>
+      <w:r>
+        <w:rPr>
+          <w:rFonts w:ascii="Consolas" w:hAnsi="Consolas"/>
+        </w:rPr>
+        <w:t xml:space="preserve">This type of queue is used in a </w:t>
+      </w:r>
+      <w:r>
+        <w:rPr>
+          <w:rFonts w:ascii="Consolas" w:hAnsi="Consolas"/>
+        </w:rPr>
+        <w:t>depth</w:t>
+      </w:r>
+      <w:r>
+        <w:rPr>
+          <w:rFonts w:ascii="Consolas" w:hAnsi="Consolas"/>
+        </w:rPr>
+        <w:t>-first search.</w:t>
+      </w:r>
+      <w:r>
+        <w:rPr>
+          <w:rFonts w:ascii="Consolas" w:hAnsi="Consolas"/>
+        </w:rPr>
+        <w:t xml:space="preserve"> </w:t>
+      </w:r>
+      <w:r>
+        <w:rPr>
+          <w:rFonts w:ascii="Consolas" w:hAnsi="Consolas"/>
+        </w:rPr>
+        <w:t xml:space="preserve">A </w:t>
+      </w:r>
+      <w:r>
+        <w:rPr>
+          <w:rFonts w:ascii="Consolas" w:hAnsi="Consolas"/>
+        </w:rPr>
+        <w:t>depth</w:t>
+      </w:r>
+      <w:r>
+        <w:rPr>
+          <w:rFonts w:ascii="Consolas" w:hAnsi="Consolas"/>
+        </w:rPr>
+        <w:t xml:space="preserve"> </w:t>
+      </w:r>
+      <w:r>
+        <w:rPr>
+          <w:rFonts w:ascii="Consolas" w:hAnsi="Consolas"/>
+        </w:rPr>
+        <w:t xml:space="preserve">-first search is a graph traversal algorithm that traverses a graph in a </w:t>
+      </w:r>
+      <w:r>
+        <w:rPr>
+          <w:rFonts w:ascii="Consolas" w:hAnsi="Consolas"/>
+        </w:rPr>
+        <w:t>depth</w:t>
+      </w:r>
+      <w:r>
+        <w:rPr>
+          <w:rFonts w:ascii="Consolas" w:hAnsi="Consolas"/>
+        </w:rPr>
+        <w:t xml:space="preserve">-ward </w:t>
+      </w:r>
+      <w:r>
+        <w:rPr>
+          <w:rFonts w:ascii="Consolas" w:hAnsi="Consolas"/>
+        </w:rPr>
+        <w:t xml:space="preserve">(or deep) </w:t>
+      </w:r>
+      <w:r>
+        <w:rPr>
+          <w:rFonts w:ascii="Consolas" w:hAnsi="Consolas"/>
+        </w:rPr>
+        <w:t xml:space="preserve">motion. </w:t>
+      </w:r>
+      <w:r>
+        <w:rPr>
+          <w:rFonts w:ascii="Consolas" w:hAnsi="Consolas"/>
+        </w:rPr>
+        <w:t xml:space="preserve">It </w:t>
+      </w:r>
+      <w:r>
+        <w:rPr>
+          <w:rFonts w:ascii="Consolas" w:hAnsi="Consolas"/>
+        </w:rPr>
+        <w:t>explores as far as possible along each branch first and then backtracks.</w:t>
+      </w:r>
+    </w:p>
+    <w:p>
+      <w:pPr>
+        <w:spacing w:after="0"/>
+        <w:rPr>
+          <w:rFonts w:ascii="Consolas" w:hAnsi="Consolas"/>
+        </w:rPr>
+      </w:pPr>
+    </w:p>
+    <w:p>
+      <w:pPr>
+        <w:spacing w:after="0"/>
+        <w:rPr>
+          <w:rFonts w:ascii="Consolas" w:hAnsi="Consolas"/>
+        </w:rPr>
+      </w:pPr>
+      <w:r>
+        <w:rPr>
+          <w:rFonts w:ascii="Consolas" w:hAnsi="Consolas"/>
+        </w:rPr>
+        <w:t>In this type of search,</w:t>
+      </w:r>
+      <w:r>
+        <w:rPr>
+          <w:rFonts w:ascii="Consolas" w:hAnsi="Consolas"/>
+        </w:rPr>
+        <w:t xml:space="preserve"> a stack works best as it is LIFO</w:t>
+      </w:r>
+      <w:r>
+        <w:rPr>
+          <w:rFonts w:ascii="Consolas" w:hAnsi="Consolas"/>
+        </w:rPr>
+        <w:t>.</w:t>
+      </w:r>
+      <w:r>
+        <w:rPr>
+          <w:rFonts w:ascii="Consolas" w:hAnsi="Consolas"/>
+        </w:rPr>
+        <w:t xml:space="preserve"> The search needs to remember where it should go when it reaches a dead end.</w:t>
+      </w:r>
+    </w:p>
+    <w:p>
+      <w:pPr>
+        <w:spacing w:after="0"/>
+        <w:rPr>
+          <w:rFonts w:ascii="Consolas" w:hAnsi="Consolas"/>
+        </w:rPr>
+      </w:pPr>
+    </w:p>
+    <w:p>
+      <w:pPr>
+        <w:spacing w:after="0"/>
+        <w:rPr>
+          <w:rFonts w:ascii="Consolas" w:hAnsi="Consolas"/>
+        </w:rPr>
+      </w:pPr>
       <w:r>
         <w:rPr>
           <w:rFonts w:ascii="Consolas" w:hAnsi="Consolas"/>
@@ -1159,6 +1690,470 @@
           <w:rFonts w:ascii="Consolas" w:hAnsi="Consolas"/>
         </w:rPr>
       </w:pPr>
+      <w:r>
+        <w:rPr>
+          <w:rFonts w:ascii="Consolas" w:hAnsi="Consolas"/>
+        </w:rPr>
+        <w:t>List and explain the measures used to determine problem solving</w:t>
+      </w:r>
+      <w:r>
+        <w:rPr>
+          <w:rFonts w:ascii="Consolas" w:hAnsi="Consolas"/>
+        </w:rPr>
+        <w:t xml:space="preserve"> </w:t>
+      </w:r>
+      <w:r>
+        <w:rPr>
+          <w:rFonts w:ascii="Consolas" w:hAnsi="Consolas"/>
+        </w:rPr>
+        <w:t>performance.</w:t>
+      </w:r>
+    </w:p>
+    <w:p>
+      <w:pPr>
+        <w:spacing w:after="0"/>
+        <w:rPr>
+          <w:rFonts w:ascii="Consolas" w:hAnsi="Consolas"/>
+        </w:rPr>
+      </w:pPr>
+    </w:p>
+    <w:p>
+      <w:pPr>
+        <w:spacing w:after="0"/>
+        <w:rPr>
+          <w:rFonts w:ascii="Consolas" w:hAnsi="Consolas"/>
+        </w:rPr>
+      </w:pPr>
+      <w:r>
+        <w:rPr>
+          <w:rFonts w:ascii="Consolas" w:hAnsi="Consolas"/>
+        </w:rPr>
+        <w:t>A certain list of criteria is used and considered to evaluate an algorithm’s performance:</w:t>
+      </w:r>
+    </w:p>
+    <w:p>
+      <w:pPr>
+        <w:spacing w:after="0"/>
+        <w:rPr>
+          <w:rFonts w:ascii="Consolas" w:hAnsi="Consolas"/>
+        </w:rPr>
+      </w:pPr>
+    </w:p>
+    <w:p>
+      <w:pPr>
+        <w:spacing w:after="0"/>
+        <w:rPr>
+          <w:rFonts w:ascii="Consolas" w:hAnsi="Consolas"/>
+          <w:b/>
+          <w:bCs/>
+        </w:rPr>
+      </w:pPr>
+      <w:r>
+        <w:rPr>
+          <w:rFonts w:ascii="Consolas" w:hAnsi="Consolas"/>
+          <w:b/>
+          <w:bCs/>
+        </w:rPr>
+        <w:t>Completeness</w:t>
+      </w:r>
+    </w:p>
+    <w:p>
+      <w:pPr>
+        <w:spacing w:after="0"/>
+        <w:rPr>
+          <w:rFonts w:ascii="Consolas" w:hAnsi="Consolas"/>
+        </w:rPr>
+      </w:pPr>
+      <w:r>
+        <w:rPr>
+          <w:rFonts w:ascii="Consolas" w:hAnsi="Consolas"/>
+        </w:rPr>
+        <w:t>A</w:t>
+      </w:r>
+      <w:r>
+        <w:rPr>
+          <w:rFonts w:ascii="Consolas" w:hAnsi="Consolas"/>
+        </w:rPr>
+        <w:t xml:space="preserve"> complete algorithm must be capable of</w:t>
+      </w:r>
+      <w:r>
+        <w:rPr>
+          <w:rFonts w:ascii="Consolas" w:hAnsi="Consolas"/>
+        </w:rPr>
+        <w:t xml:space="preserve"> </w:t>
+      </w:r>
+      <w:r>
+        <w:rPr>
+          <w:rFonts w:ascii="Consolas" w:hAnsi="Consolas"/>
+        </w:rPr>
+        <w:t>systematically exploring every state that is reachable from the initial state.</w:t>
+      </w:r>
+      <w:r>
+        <w:rPr>
+          <w:rFonts w:ascii="Consolas" w:hAnsi="Consolas"/>
+        </w:rPr>
+        <w:t xml:space="preserve"> The </w:t>
+      </w:r>
+      <w:r>
+        <w:rPr>
+          <w:rFonts w:ascii="Consolas" w:hAnsi="Consolas"/>
+        </w:rPr>
+        <w:t>algorithm</w:t>
+      </w:r>
+      <w:r>
+        <w:rPr>
+          <w:rFonts w:ascii="Consolas" w:hAnsi="Consolas"/>
+        </w:rPr>
+        <w:t xml:space="preserve"> should </w:t>
+      </w:r>
+      <w:r>
+        <w:rPr>
+          <w:rFonts w:ascii="Consolas" w:hAnsi="Consolas"/>
+        </w:rPr>
+        <w:t xml:space="preserve">be </w:t>
+      </w:r>
+      <w:r>
+        <w:rPr>
+          <w:rFonts w:ascii="Consolas" w:hAnsi="Consolas"/>
+        </w:rPr>
+        <w:t>guaranteed</w:t>
+      </w:r>
+      <w:r>
+        <w:rPr>
+          <w:rFonts w:ascii="Consolas" w:hAnsi="Consolas"/>
+        </w:rPr>
+        <w:t xml:space="preserve"> to find a solution when there is one, and</w:t>
+      </w:r>
+      <w:r>
+        <w:rPr>
+          <w:rFonts w:ascii="Consolas" w:hAnsi="Consolas"/>
+        </w:rPr>
+        <w:t xml:space="preserve"> </w:t>
+      </w:r>
+      <w:r>
+        <w:rPr>
+          <w:rFonts w:ascii="Consolas" w:hAnsi="Consolas"/>
+        </w:rPr>
+        <w:t>to correctly report failure when there is not</w:t>
+      </w:r>
+      <w:r>
+        <w:rPr>
+          <w:rFonts w:ascii="Consolas" w:hAnsi="Consolas"/>
+        </w:rPr>
+        <w:t>.</w:t>
+      </w:r>
+      <w:r>
+        <w:rPr>
+          <w:rFonts w:ascii="Consolas" w:hAnsi="Consolas"/>
+        </w:rPr>
+        <w:t xml:space="preserve"> A </w:t>
+      </w:r>
+      <w:r>
+        <w:rPr>
+          <w:rFonts w:ascii="Consolas" w:hAnsi="Consolas"/>
+        </w:rPr>
+        <w:t>search algorithm must be systematic in the way it explores an infinite</w:t>
+      </w:r>
+      <w:r>
+        <w:rPr>
+          <w:rFonts w:ascii="Consolas" w:hAnsi="Consolas"/>
+        </w:rPr>
+        <w:t xml:space="preserve"> </w:t>
+      </w:r>
+      <w:r>
+        <w:rPr>
+          <w:rFonts w:ascii="Consolas" w:hAnsi="Consolas"/>
+        </w:rPr>
+        <w:t>state space, making sure it can eventually reach any state that is connected to the initial</w:t>
+      </w:r>
+      <w:r>
+        <w:rPr>
+          <w:rFonts w:ascii="Consolas" w:hAnsi="Consolas"/>
+        </w:rPr>
+        <w:t xml:space="preserve"> </w:t>
+      </w:r>
+      <w:r>
+        <w:rPr>
+          <w:rFonts w:ascii="Consolas" w:hAnsi="Consolas"/>
+        </w:rPr>
+        <w:t>state.</w:t>
+      </w:r>
+    </w:p>
+    <w:p>
+      <w:pPr>
+        <w:spacing w:after="0"/>
+        <w:rPr>
+          <w:rFonts w:ascii="Consolas" w:hAnsi="Consolas"/>
+        </w:rPr>
+      </w:pPr>
+    </w:p>
+    <w:p>
+      <w:pPr>
+        <w:spacing w:after="0"/>
+        <w:rPr>
+          <w:rFonts w:ascii="Consolas" w:hAnsi="Consolas"/>
+          <w:b/>
+          <w:bCs/>
+        </w:rPr>
+      </w:pPr>
+      <w:r>
+        <w:rPr>
+          <w:rFonts w:ascii="Consolas" w:hAnsi="Consolas"/>
+          <w:b/>
+          <w:bCs/>
+        </w:rPr>
+        <w:t>Cost optimality</w:t>
+      </w:r>
+    </w:p>
+    <w:p>
+      <w:pPr>
+        <w:spacing w:after="0"/>
+        <w:rPr>
+          <w:rFonts w:ascii="Consolas" w:hAnsi="Consolas"/>
+        </w:rPr>
+      </w:pPr>
+      <w:r>
+        <w:rPr>
+          <w:rFonts w:ascii="Consolas" w:hAnsi="Consolas"/>
+        </w:rPr>
+        <w:t>A solution should be guaranteed to</w:t>
+      </w:r>
+      <w:r>
+        <w:rPr>
+          <w:rFonts w:ascii="Consolas" w:hAnsi="Consolas"/>
+        </w:rPr>
+        <w:t xml:space="preserve"> be</w:t>
+      </w:r>
+      <w:r>
+        <w:rPr>
+          <w:rFonts w:ascii="Consolas" w:hAnsi="Consolas"/>
+        </w:rPr>
+        <w:t xml:space="preserve"> optimal.</w:t>
+      </w:r>
+      <w:r>
+        <w:rPr>
+          <w:rFonts w:ascii="Consolas" w:hAnsi="Consolas"/>
+        </w:rPr>
+        <w:t xml:space="preserve"> The algorithm should find</w:t>
+      </w:r>
+      <w:r>
+        <w:rPr>
+          <w:rFonts w:ascii="Consolas" w:hAnsi="Consolas"/>
+        </w:rPr>
+        <w:t xml:space="preserve"> a solution with the lowest path cost of all </w:t>
+      </w:r>
+      <w:r>
+        <w:rPr>
+          <w:rFonts w:ascii="Consolas" w:hAnsi="Consolas"/>
+        </w:rPr>
+        <w:t xml:space="preserve">existing </w:t>
+      </w:r>
+      <w:r>
+        <w:rPr>
+          <w:rFonts w:ascii="Consolas" w:hAnsi="Consolas"/>
+        </w:rPr>
+        <w:t>solutions</w:t>
+      </w:r>
+      <w:r>
+        <w:rPr>
+          <w:rFonts w:ascii="Consolas" w:hAnsi="Consolas"/>
+        </w:rPr>
+        <w:t>.</w:t>
+      </w:r>
+    </w:p>
+    <w:p>
+      <w:pPr>
+        <w:spacing w:after="0"/>
+        <w:rPr>
+          <w:rFonts w:ascii="Consolas" w:hAnsi="Consolas"/>
+        </w:rPr>
+      </w:pPr>
+    </w:p>
+    <w:p>
+      <w:pPr>
+        <w:spacing w:after="0"/>
+        <w:rPr>
+          <w:rFonts w:ascii="Consolas" w:hAnsi="Consolas"/>
+          <w:b/>
+          <w:bCs/>
+        </w:rPr>
+      </w:pPr>
+      <w:r>
+        <w:rPr>
+          <w:rFonts w:ascii="Consolas" w:hAnsi="Consolas"/>
+          <w:b/>
+          <w:bCs/>
+        </w:rPr>
+        <w:t xml:space="preserve">Time Complexity </w:t>
+      </w:r>
+    </w:p>
+    <w:p>
+      <w:pPr>
+        <w:spacing w:after="0"/>
+        <w:rPr>
+          <w:rFonts w:ascii="Consolas" w:hAnsi="Consolas"/>
+        </w:rPr>
+      </w:pPr>
+      <w:r>
+        <w:rPr>
+          <w:rFonts w:ascii="Consolas" w:hAnsi="Consolas"/>
+        </w:rPr>
+        <w:t xml:space="preserve">This </w:t>
+      </w:r>
+      <w:r>
+        <w:rPr>
+          <w:rFonts w:ascii="Consolas" w:hAnsi="Consolas"/>
+        </w:rPr>
+        <w:t xml:space="preserve">attribute </w:t>
+      </w:r>
+      <w:r>
+        <w:rPr>
+          <w:rFonts w:ascii="Consolas" w:hAnsi="Consolas"/>
+        </w:rPr>
+        <w:t xml:space="preserve">also </w:t>
+      </w:r>
+      <w:r>
+        <w:rPr>
+          <w:rFonts w:ascii="Consolas" w:hAnsi="Consolas"/>
+        </w:rPr>
+        <w:t xml:space="preserve">considers the measure of difficulty of the problem. </w:t>
+      </w:r>
+      <w:r>
+        <w:rPr>
+          <w:rFonts w:ascii="Consolas" w:hAnsi="Consolas"/>
+        </w:rPr>
+        <w:t xml:space="preserve">The algorithm should take the least time to find a solution, </w:t>
+      </w:r>
+      <w:r>
+        <w:rPr>
+          <w:rFonts w:ascii="Consolas" w:hAnsi="Consolas"/>
+        </w:rPr>
+        <w:t>measured in</w:t>
+      </w:r>
+    </w:p>
+    <w:p>
+      <w:pPr>
+        <w:spacing w:after="0"/>
+        <w:rPr>
+          <w:rFonts w:ascii="Consolas" w:hAnsi="Consolas"/>
+        </w:rPr>
+      </w:pPr>
+      <w:r>
+        <w:rPr>
+          <w:rFonts w:ascii="Consolas" w:hAnsi="Consolas"/>
+        </w:rPr>
+        <w:t xml:space="preserve">seconds, or more abstractly by the number of states and </w:t>
+      </w:r>
+      <w:r>
+        <w:rPr>
+          <w:rFonts w:ascii="Consolas" w:hAnsi="Consolas"/>
+        </w:rPr>
+        <w:t xml:space="preserve">actions </w:t>
+      </w:r>
+      <w:r>
+        <w:rPr>
+          <w:rFonts w:ascii="Consolas" w:hAnsi="Consolas"/>
+        </w:rPr>
+        <w:t>considered</w:t>
+      </w:r>
+      <w:r>
+        <w:rPr>
+          <w:rFonts w:ascii="Consolas" w:hAnsi="Consolas"/>
+        </w:rPr>
+        <w:t>.</w:t>
+      </w:r>
+    </w:p>
+    <w:p>
+      <w:pPr>
+        <w:spacing w:after="0"/>
+        <w:rPr>
+          <w:rFonts w:ascii="Consolas" w:hAnsi="Consolas"/>
+        </w:rPr>
+      </w:pPr>
+    </w:p>
+    <w:p>
+      <w:pPr>
+        <w:spacing w:after="0"/>
+        <w:rPr>
+          <w:rFonts w:ascii="Consolas" w:hAnsi="Consolas"/>
+          <w:b/>
+          <w:bCs/>
+        </w:rPr>
+      </w:pPr>
+      <w:r>
+        <w:rPr>
+          <w:rFonts w:ascii="Consolas" w:hAnsi="Consolas"/>
+          <w:b/>
+          <w:bCs/>
+        </w:rPr>
+        <w:t>Space Complexit</w:t>
+      </w:r>
+      <w:r>
+        <w:rPr>
+          <w:rFonts w:ascii="Consolas" w:hAnsi="Consolas"/>
+          <w:b/>
+          <w:bCs/>
+        </w:rPr>
+        <w:t>y</w:t>
+      </w:r>
+    </w:p>
+    <w:p>
+      <w:pPr>
+        <w:spacing w:after="0"/>
+        <w:rPr>
+          <w:rFonts w:ascii="Consolas" w:hAnsi="Consolas"/>
+        </w:rPr>
+      </w:pPr>
+      <w:r>
+        <w:rPr>
+          <w:rFonts w:ascii="Consolas" w:hAnsi="Consolas"/>
+        </w:rPr>
+        <w:t xml:space="preserve">This </w:t>
+      </w:r>
+      <w:r>
+        <w:rPr>
+          <w:rFonts w:ascii="Consolas" w:hAnsi="Consolas"/>
+        </w:rPr>
+        <w:t xml:space="preserve">attribute </w:t>
+      </w:r>
+      <w:r>
+        <w:rPr>
+          <w:rFonts w:ascii="Consolas" w:hAnsi="Consolas"/>
+        </w:rPr>
+        <w:t xml:space="preserve">also </w:t>
+      </w:r>
+      <w:r>
+        <w:rPr>
+          <w:rFonts w:ascii="Consolas" w:hAnsi="Consolas"/>
+        </w:rPr>
+        <w:t xml:space="preserve">considers the measure of difficulty of the problem. </w:t>
+      </w:r>
+      <w:r>
+        <w:rPr>
+          <w:rFonts w:ascii="Consolas" w:hAnsi="Consolas"/>
+        </w:rPr>
+        <w:t xml:space="preserve">The algorithm should utilize the least amount of </w:t>
+      </w:r>
+      <w:r>
+        <w:rPr>
+          <w:rFonts w:ascii="Consolas" w:hAnsi="Consolas"/>
+        </w:rPr>
+        <w:t>memory needed to perform the search</w:t>
+      </w:r>
+      <w:r>
+        <w:rPr>
+          <w:rFonts w:ascii="Consolas" w:hAnsi="Consolas"/>
+        </w:rPr>
+        <w:t>.</w:t>
+      </w:r>
+    </w:p>
+    <w:p>
+      <w:pPr>
+        <w:spacing w:after="0"/>
+        <w:rPr>
+          <w:rFonts w:ascii="Consolas" w:hAnsi="Consolas"/>
+        </w:rPr>
+      </w:pPr>
     </w:p>
     <w:p>
       <w:pPr>
@@ -1319,6 +2314,7 @@
         <w:rPr>
           <w:rFonts w:ascii="Consolas" w:hAnsi="Consolas"/>
         </w:rPr>
+        <w:lastRenderedPageBreak/>
         <w:t>Question 5</w:t>
       </w:r>
     </w:p>

</xml_diff>